<commit_message>
linea base de cada procesos de CMMI
plantillas limpias de cada documento usado asta el momento
</commit_message>
<xml_diff>
--- a/Administracion-de-Proyectos/Planeacion-del-proyecto/Administracion-de-riesgos/TMv3-Plan de Contingencia.docx
+++ b/Administracion-de-Proyectos/Planeacion-del-proyecto/Administracion-de-riesgos/TMv3-Plan de Contingencia.docx
@@ -74,7 +74,7 @@
                     </pic:cNvPicPr>
                   </pic:nvPicPr>
                   <pic:blipFill>
-                    <a:blip r:embed="rId6">
+                    <a:blip r:embed="rId8">
                       <a:extLst>
                         <a:ext uri="{28A0092B-C50C-407E-A947-70E740481C1C}">
                           <a14:useLocalDpi xmlns:a14="http://schemas.microsoft.com/office/drawing/2010/main" val="0"/>
@@ -1376,6 +1376,143 @@
     </w:p>
     <w:p>
       <w:pPr>
+        <w:ind w:left="4111"/>
+        <w:jc w:val="right"/>
+        <w:rPr>
+          <w:color w:val="B29200"/>
+        </w:rPr>
+      </w:pPr>
+      <w:r>
+        <w:rPr>
+          <w:color w:val="B29200"/>
+        </w:rPr>
+        <w:lastRenderedPageBreak/>
+        <w:t>___________________________________</w:t>
+      </w:r>
+    </w:p>
+    <w:p>
+      <w:pPr>
+        <w:jc w:val="right"/>
+        <w:rPr>
+          <w:rFonts w:ascii="Arial" w:hAnsi="Arial" w:cs="Arial"/>
+        </w:rPr>
+      </w:pPr>
+    </w:p>
+    <w:p>
+      <w:pPr>
+        <w:jc w:val="right"/>
+        <w:rPr>
+          <w:rFonts w:ascii="Arial" w:hAnsi="Arial" w:cs="Arial"/>
+          <w:b/>
+          <w:color w:val="0000FF"/>
+          <w:sz w:val="36"/>
+        </w:rPr>
+      </w:pPr>
+      <w:r>
+        <w:rPr>
+          <w:rFonts w:ascii="Arial" w:hAnsi="Arial" w:cs="Arial"/>
+          <w:b/>
+          <w:color w:val="0000FF"/>
+          <w:sz w:val="36"/>
+        </w:rPr>
+        <w:t xml:space="preserve">Plan de contingencias </w:t>
+      </w:r>
+    </w:p>
+    <w:p>
+      <w:pPr>
+        <w:ind w:left="4111"/>
+        <w:jc w:val="right"/>
+        <w:rPr>
+          <w:rFonts w:ascii="Arial" w:hAnsi="Arial" w:cs="Arial"/>
+          <w:color w:val="B29200"/>
+        </w:rPr>
+      </w:pPr>
+      <w:r>
+        <w:rPr>
+          <w:rFonts w:ascii="Arial" w:hAnsi="Arial" w:cs="Arial"/>
+          <w:color w:val="B29200"/>
+        </w:rPr>
+        <w:t>___________________________________</w:t>
+      </w:r>
+    </w:p>
+    <w:p>
+      <w:pPr>
+        <w:ind w:left="4111"/>
+        <w:jc w:val="right"/>
+        <w:rPr>
+          <w:rFonts w:ascii="Arial" w:hAnsi="Arial" w:cs="Arial"/>
+          <w:b/>
+          <w:color w:val="0000B2"/>
+          <w:sz w:val="36"/>
+        </w:rPr>
+      </w:pPr>
+      <w:r>
+        <w:rPr>
+          <w:rFonts w:ascii="Arial" w:hAnsi="Arial" w:cs="Arial"/>
+          <w:b/>
+          <w:color w:val="0000B2"/>
+          <w:sz w:val="36"/>
+        </w:rPr>
+        <w:t>Nombre del proyecto</w:t>
+      </w:r>
+    </w:p>
+    <w:p>
+      <w:pPr>
+        <w:ind w:left="4111"/>
+        <w:jc w:val="right"/>
+        <w:rPr>
+          <w:rFonts w:ascii="Arial" w:hAnsi="Arial" w:cs="Arial"/>
+          <w:color w:val="B29200"/>
+        </w:rPr>
+      </w:pPr>
+      <w:r>
+        <w:rPr>
+          <w:rFonts w:ascii="Arial" w:hAnsi="Arial" w:cs="Arial"/>
+          <w:color w:val="B29200"/>
+        </w:rPr>
+        <w:t>___________________________________</w:t>
+      </w:r>
+    </w:p>
+    <w:p>
+      <w:pPr>
+        <w:ind w:left="4111"/>
+        <w:jc w:val="right"/>
+        <w:rPr>
+          <w:rFonts w:ascii="Arial" w:hAnsi="Arial" w:cs="Arial"/>
+          <w:b/>
+          <w:color w:val="0000B2"/>
+          <w:sz w:val="32"/>
+        </w:rPr>
+      </w:pPr>
+      <w:r>
+        <w:rPr>
+          <w:rFonts w:ascii="Arial" w:hAnsi="Arial" w:cs="Arial"/>
+          <w:b/>
+          <w:color w:val="0000B2"/>
+          <w:sz w:val="32"/>
+        </w:rPr>
+        <w:t xml:space="preserve">Fecha de creación </w:t>
+      </w:r>
+    </w:p>
+    <w:p>
+      <w:pPr>
+        <w:ind w:left="4111"/>
+        <w:jc w:val="right"/>
+        <w:rPr>
+          <w:rFonts w:ascii="Arial" w:hAnsi="Arial" w:cs="Arial"/>
+          <w:color w:val="B29200"/>
+        </w:rPr>
+      </w:pPr>
+      <w:r>
+        <w:rPr>
+          <w:rFonts w:ascii="Arial" w:hAnsi="Arial" w:cs="Arial"/>
+          <w:color w:val="B29200"/>
+        </w:rPr>
+        <w:t>___________________________________</w:t>
+      </w:r>
+    </w:p>
+    <w:p>
+      <w:pPr>
         <w:jc w:val="center"/>
         <w:rPr>
           <w:rFonts w:ascii="Arial" w:hAnsi="Arial" w:cs="Arial"/>
@@ -1386,15 +1523,103 @@
           <w:lang w:val="es-MX"/>
         </w:rPr>
       </w:pPr>
+    </w:p>
+    <w:p>
+      <w:pPr>
+        <w:jc w:val="right"/>
+        <w:rPr>
+          <w:rFonts w:ascii="Arial" w:hAnsi="Arial" w:cs="Arial"/>
+          <w:lang w:val="es-MX"/>
+        </w:rPr>
+      </w:pPr>
+    </w:p>
+    <w:p>
+      <w:pPr>
+        <w:jc w:val="right"/>
+        <w:rPr>
+          <w:rFonts w:ascii="Arial" w:hAnsi="Arial" w:cs="Arial"/>
+          <w:lang w:val="es-MX"/>
+        </w:rPr>
+      </w:pPr>
+    </w:p>
+    <w:p>
+      <w:pPr>
+        <w:jc w:val="right"/>
+        <w:rPr>
+          <w:rFonts w:ascii="Arial" w:hAnsi="Arial" w:cs="Arial"/>
+          <w:lang w:val="es-MX"/>
+        </w:rPr>
+      </w:pPr>
+    </w:p>
+    <w:p>
+      <w:pPr>
+        <w:jc w:val="right"/>
+        <w:rPr>
+          <w:rFonts w:ascii="Arial" w:hAnsi="Arial" w:cs="Arial"/>
+          <w:lang w:val="es-MX"/>
+        </w:rPr>
+      </w:pPr>
+    </w:p>
+    <w:p>
+      <w:pPr>
+        <w:jc w:val="right"/>
+        <w:rPr>
+          <w:rFonts w:ascii="Arial" w:hAnsi="Arial" w:cs="Arial"/>
+          <w:lang w:val="es-MX"/>
+        </w:rPr>
+      </w:pPr>
+    </w:p>
+    <w:p>
+      <w:pPr>
+        <w:jc w:val="right"/>
+        <w:rPr>
+          <w:rFonts w:ascii="Arial" w:hAnsi="Arial" w:cs="Arial"/>
+          <w:lang w:val="es-MX"/>
+        </w:rPr>
+      </w:pPr>
+    </w:p>
+    <w:p>
+      <w:pPr>
+        <w:jc w:val="right"/>
+        <w:rPr>
+          <w:rFonts w:ascii="Arial" w:hAnsi="Arial" w:cs="Arial"/>
+          <w:lang w:val="es-MX"/>
+        </w:rPr>
+      </w:pPr>
+    </w:p>
+    <w:p>
+      <w:pPr>
+        <w:jc w:val="right"/>
+        <w:rPr>
+          <w:rFonts w:ascii="Arial" w:hAnsi="Arial" w:cs="Arial"/>
+          <w:lang w:val="es-MX"/>
+        </w:rPr>
+      </w:pPr>
+    </w:p>
+    <w:p>
+      <w:pPr>
+        <w:jc w:val="right"/>
+        <w:rPr>
+          <w:rFonts w:ascii="Arial" w:hAnsi="Arial" w:cs="Arial"/>
+          <w:lang w:val="es-MX"/>
+        </w:rPr>
+      </w:pPr>
+    </w:p>
+    <w:p>
+      <w:pPr>
+        <w:rPr>
+          <w:rFonts w:ascii="Arial" w:hAnsi="Arial" w:cs="Arial"/>
+          <w:lang w:val="es-MX"/>
+        </w:rPr>
+      </w:pPr>
       <w:r>
         <w:rPr>
           <w:rFonts w:ascii="Arial" w:hAnsi="Arial" w:cs="Arial"/>
           <w:noProof/>
           <w:lang w:val="es-MX" w:eastAsia="es-MX"/>
         </w:rPr>
-        <w:lastRenderedPageBreak/>
         <w:drawing>
-          <wp:inline distT="0" distB="0" distL="0" distR="0" wp14:anchorId="6C5DB93D" wp14:editId="6298473A">
+          <wp:inline distT="0" distB="0" distL="0" distR="0" wp14:anchorId="4DC02E00" wp14:editId="60B1A471">
             <wp:extent cx="2314575" cy="1429039"/>
             <wp:effectExtent l="0" t="0" r="0" b="0"/>
             <wp:docPr id="3" name="Imagen 3" descr="C:\Users\Alan\Documents\GitHub\TMv3\10609031_10206565259439420_1706048901_n.jpg"/>
@@ -1411,7 +1636,7 @@
                     </pic:cNvPicPr>
                   </pic:nvPicPr>
                   <pic:blipFill>
-                    <a:blip r:embed="rId6">
+                    <a:blip r:embed="rId8">
                       <a:extLst>
                         <a:ext uri="{28A0092B-C50C-407E-A947-70E740481C1C}">
                           <a14:useLocalDpi xmlns:a14="http://schemas.microsoft.com/office/drawing/2010/main" val="0"/>
@@ -1445,13 +1670,8 @@
     </w:p>
     <w:p>
       <w:pPr>
-        <w:jc w:val="center"/>
         <w:rPr>
           <w:rFonts w:ascii="Arial" w:hAnsi="Arial" w:cs="Arial"/>
-          <w:b/>
-          <w:i/>
-          <w:sz w:val="32"/>
-          <w:szCs w:val="32"/>
           <w:lang w:val="es-MX"/>
         </w:rPr>
       </w:pPr>
@@ -1460,133 +1680,23 @@
       <w:pPr>
         <w:rPr>
           <w:rFonts w:ascii="Arial" w:hAnsi="Arial" w:cs="Arial"/>
-          <w:b/>
-          <w:i/>
-          <w:sz w:val="32"/>
-          <w:szCs w:val="32"/>
           <w:lang w:val="es-MX"/>
         </w:rPr>
       </w:pPr>
-      <w:r>
-        <w:rPr>
-          <w:rFonts w:ascii="Arial" w:hAnsi="Arial" w:cs="Arial"/>
-          <w:b/>
-          <w:i/>
-          <w:noProof/>
-          <w:sz w:val="32"/>
-          <w:szCs w:val="32"/>
-          <w:lang w:val="es-MX" w:eastAsia="es-MX"/>
-        </w:rPr>
-        <mc:AlternateContent>
-          <mc:Choice Requires="wps">
-            <w:drawing>
-              <wp:anchor distT="0" distB="0" distL="114300" distR="114300" simplePos="0" relativeHeight="251659264" behindDoc="0" locked="0" layoutInCell="1" allowOverlap="1" wp14:anchorId="06F175D5" wp14:editId="78422638">
-                <wp:simplePos x="0" y="0"/>
-                <wp:positionH relativeFrom="column">
-                  <wp:posOffset>-114300</wp:posOffset>
-                </wp:positionH>
-                <wp:positionV relativeFrom="paragraph">
-                  <wp:posOffset>44450</wp:posOffset>
-                </wp:positionV>
-                <wp:extent cx="6057900" cy="685800"/>
-                <wp:effectExtent l="19050" t="19050" r="38100" b="38100"/>
-                <wp:wrapNone/>
-                <wp:docPr id="1" name="Rectángulo 1"/>
-                <wp:cNvGraphicFramePr>
-                  <a:graphicFrameLocks xmlns:a="http://schemas.openxmlformats.org/drawingml/2006/main"/>
-                </wp:cNvGraphicFramePr>
-                <a:graphic xmlns:a="http://schemas.openxmlformats.org/drawingml/2006/main">
-                  <a:graphicData uri="http://schemas.microsoft.com/office/word/2010/wordprocessingShape">
-                    <wps:wsp>
-                      <wps:cNvSpPr>
-                        <a:spLocks noChangeArrowheads="1"/>
-                      </wps:cNvSpPr>
-                      <wps:spPr bwMode="auto">
-                        <a:xfrm>
-                          <a:off x="0" y="0"/>
-                          <a:ext cx="6057900" cy="685800"/>
-                        </a:xfrm>
-                        <a:prstGeom prst="rect">
-                          <a:avLst/>
-                        </a:prstGeom>
-                        <a:noFill/>
-                        <a:ln w="57150" cmpd="thickThin">
-                          <a:solidFill>
-                            <a:srgbClr val="00B0F0"/>
-                          </a:solidFill>
-                          <a:miter lim="800000"/>
-                          <a:headEnd/>
-                          <a:tailEnd/>
-                        </a:ln>
-                        <a:extLst>
-                          <a:ext uri="{909E8E84-426E-40DD-AFC4-6F175D3DCCD1}">
-                            <a14:hiddenFill xmlns:a14="http://schemas.microsoft.com/office/drawing/2010/main">
-                              <a:solidFill>
-                                <a:srgbClr val="FFFFFF"/>
-                              </a:solidFill>
-                            </a14:hiddenFill>
-                          </a:ext>
-                        </a:extLst>
-                      </wps:spPr>
-                      <wps:bodyPr rot="0" vert="horz" wrap="square" lIns="91440" tIns="45720" rIns="91440" bIns="45720" anchor="t" anchorCtr="0" upright="1">
-                        <a:noAutofit/>
-                      </wps:bodyPr>
-                    </wps:wsp>
-                  </a:graphicData>
-                </a:graphic>
-                <wp14:sizeRelH relativeFrom="page">
-                  <wp14:pctWidth>0</wp14:pctWidth>
-                </wp14:sizeRelH>
-                <wp14:sizeRelV relativeFrom="page">
-                  <wp14:pctHeight>0</wp14:pctHeight>
-                </wp14:sizeRelV>
-              </wp:anchor>
-            </w:drawing>
-          </mc:Choice>
-          <mc:Fallback>
-            <w:pict>
-              <v:rect id="Rectángulo 1" o:spid="_x0000_s1026" style="position:absolute;margin-left:-9pt;margin-top:3.5pt;width:477pt;height:54pt;z-index:251659264;visibility:visible;mso-wrap-style:square;mso-width-percent:0;mso-height-percent:0;mso-wrap-distance-left:9pt;mso-wrap-distance-top:0;mso-wrap-distance-right:9pt;mso-wrap-distance-bottom:0;mso-position-horizontal:absolute;mso-position-horizontal-relative:text;mso-position-vertical:absolute;mso-position-vertical-relative:text;mso-width-percent:0;mso-height-percent:0;mso-width-relative:page;mso-height-relative:page;v-text-anchor:top" o:gfxdata="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" filled="f" strokecolor="#00b0f0" strokeweight="4.5pt">
-                <v:stroke linestyle="thickThin"/>
-              </v:rect>
-            </w:pict>
-          </mc:Fallback>
-        </mc:AlternateContent>
-      </w:r>
     </w:p>
     <w:p>
       <w:pPr>
-        <w:jc w:val="center"/>
         <w:rPr>
           <w:rFonts w:ascii="Arial" w:hAnsi="Arial" w:cs="Arial"/>
-          <w:b/>
-          <w:i/>
-          <w:sz w:val="32"/>
-          <w:szCs w:val="32"/>
           <w:lang w:val="es-MX"/>
         </w:rPr>
       </w:pPr>
-      <w:r>
-        <w:rPr>
-          <w:rFonts w:ascii="Arial" w:hAnsi="Arial" w:cs="Arial"/>
-          <w:b/>
-          <w:i/>
-          <w:noProof/>
-          <w:sz w:val="32"/>
-          <w:szCs w:val="32"/>
-          <w:lang w:val="es-MX"/>
-        </w:rPr>
-        <w:t>Plan de Contingencia</w:t>
-      </w:r>
     </w:p>
     <w:p>
       <w:pPr>
-        <w:jc w:val="center"/>
+        <w:jc w:val="right"/>
         <w:rPr>
           <w:rFonts w:ascii="Arial" w:hAnsi="Arial" w:cs="Arial"/>
-          <w:b/>
-          <w:i/>
-          <w:sz w:val="32"/>
-          <w:szCs w:val="32"/>
           <w:lang w:val="es-MX"/>
         </w:rPr>
       </w:pPr>
@@ -1608,6 +1718,8 @@
           <w:lang w:val="es-MX"/>
         </w:rPr>
       </w:pPr>
+      <w:bookmarkStart w:id="0" w:name="_GoBack"/>
+      <w:bookmarkEnd w:id="0"/>
     </w:p>
     <w:p>
       <w:pPr>
@@ -1773,7 +1885,7 @@
                     </pic:cNvPicPr>
                   </pic:nvPicPr>
                   <pic:blipFill>
-                    <a:blip r:embed="rId6">
+                    <a:blip r:embed="rId8">
                       <a:extLst>
                         <a:ext uri="{28A0092B-C50C-407E-A947-70E740481C1C}">
                           <a14:useLocalDpi xmlns:a14="http://schemas.microsoft.com/office/drawing/2010/main" val="0"/>
@@ -2785,7 +2897,7 @@
                 <w:lang w:val="es-MX"/>
               </w:rPr>
             </w:pPr>
-            <w:bookmarkStart w:id="0" w:name="_Toc206398983"/>
+            <w:bookmarkStart w:id="1" w:name="_Toc206398983"/>
             <w:r>
               <w:rPr>
                 <w:rStyle w:val="Ttulo1Car"/>
@@ -2795,7 +2907,7 @@
               </w:rPr>
               <w:t>HP</w:t>
             </w:r>
-            <w:bookmarkEnd w:id="0"/>
+            <w:bookmarkEnd w:id="1"/>
           </w:p>
         </w:tc>
         <w:tc>
@@ -2816,7 +2928,7 @@
                 <w:lang w:val="es-MX"/>
               </w:rPr>
             </w:pPr>
-            <w:bookmarkStart w:id="1" w:name="_Toc206398984"/>
+            <w:bookmarkStart w:id="2" w:name="_Toc206398984"/>
             <w:r>
               <w:rPr>
                 <w:rStyle w:val="Ttulo1Car"/>
@@ -2826,7 +2938,7 @@
               </w:rPr>
               <w:t>PROB</w:t>
             </w:r>
-            <w:bookmarkEnd w:id="1"/>
+            <w:bookmarkEnd w:id="2"/>
           </w:p>
         </w:tc>
         <w:tc>
@@ -2847,7 +2959,7 @@
                 <w:lang w:val="es-MX"/>
               </w:rPr>
             </w:pPr>
-            <w:bookmarkStart w:id="2" w:name="_Toc206398985"/>
+            <w:bookmarkStart w:id="3" w:name="_Toc206398985"/>
             <w:r>
               <w:rPr>
                 <w:rStyle w:val="Ttulo1Car"/>
@@ -2857,7 +2969,7 @@
               </w:rPr>
               <w:t>HR</w:t>
             </w:r>
-            <w:bookmarkEnd w:id="2"/>
+            <w:bookmarkEnd w:id="3"/>
           </w:p>
         </w:tc>
         <w:tc>
@@ -2878,7 +2990,7 @@
                 <w:lang w:val="es-MX"/>
               </w:rPr>
             </w:pPr>
-            <w:bookmarkStart w:id="3" w:name="_Toc206398986"/>
+            <w:bookmarkStart w:id="4" w:name="_Toc206398986"/>
             <w:r>
               <w:rPr>
                 <w:rStyle w:val="Ttulo1Car"/>
@@ -2888,7 +3000,7 @@
               </w:rPr>
               <w:t>HRA</w:t>
             </w:r>
-            <w:bookmarkEnd w:id="3"/>
+            <w:bookmarkEnd w:id="4"/>
           </w:p>
         </w:tc>
         <w:tc>
@@ -2909,7 +3021,7 @@
                 <w:lang w:val="es-MX"/>
               </w:rPr>
             </w:pPr>
-            <w:bookmarkStart w:id="4" w:name="_Toc206398987"/>
+            <w:bookmarkStart w:id="5" w:name="_Toc206398987"/>
             <w:r>
               <w:rPr>
                 <w:rStyle w:val="Ttulo1Car"/>
@@ -2919,7 +3031,7 @@
               </w:rPr>
               <w:t>MP</w:t>
             </w:r>
-            <w:bookmarkEnd w:id="4"/>
+            <w:bookmarkEnd w:id="5"/>
           </w:p>
         </w:tc>
         <w:tc>
@@ -2940,7 +3052,7 @@
                 <w:lang w:val="es-MX"/>
               </w:rPr>
             </w:pPr>
-            <w:bookmarkStart w:id="5" w:name="_Toc206398988"/>
+            <w:bookmarkStart w:id="6" w:name="_Toc206398988"/>
             <w:r>
               <w:rPr>
                 <w:rStyle w:val="Ttulo1Car"/>
@@ -2950,7 +3062,7 @@
               </w:rPr>
               <w:t>MC</w:t>
             </w:r>
-            <w:bookmarkEnd w:id="5"/>
+            <w:bookmarkEnd w:id="6"/>
           </w:p>
         </w:tc>
         <w:tc>
@@ -2969,7 +3081,7 @@
                 <w:lang w:val="es-MX"/>
               </w:rPr>
             </w:pPr>
-            <w:bookmarkStart w:id="6" w:name="_Toc206398989"/>
+            <w:bookmarkStart w:id="7" w:name="_Toc206398989"/>
             <w:r>
               <w:rPr>
                 <w:rStyle w:val="Ttulo1Car"/>
@@ -2979,7 +3091,7 @@
               </w:rPr>
               <w:t>Comentarios</w:t>
             </w:r>
-            <w:bookmarkEnd w:id="6"/>
+            <w:bookmarkEnd w:id="7"/>
           </w:p>
         </w:tc>
       </w:tr>
@@ -4329,7 +4441,7 @@
                 <w:lang w:val="es-MX"/>
               </w:rPr>
             </w:pPr>
-            <w:bookmarkStart w:id="7" w:name="_Toc206398990"/>
+            <w:bookmarkStart w:id="8" w:name="_Toc206398990"/>
             <w:r>
               <w:rPr>
                 <w:rStyle w:val="Ttulo1Car"/>
@@ -4339,7 +4451,7 @@
               </w:rPr>
               <w:t>Total Horas del Riesgo</w:t>
             </w:r>
-            <w:bookmarkEnd w:id="7"/>
+            <w:bookmarkEnd w:id="8"/>
           </w:p>
         </w:tc>
         <w:tc>
@@ -4462,7 +4574,7 @@
           <w:lang w:val="es-MX"/>
         </w:rPr>
       </w:pPr>
-      <w:bookmarkStart w:id="8" w:name="_Toc206398991"/>
+      <w:bookmarkStart w:id="9" w:name="_Toc206398991"/>
       <w:r>
         <w:rPr>
           <w:rStyle w:val="Ttulo1Car"/>
@@ -4472,7 +4584,7 @@
         <w:lastRenderedPageBreak/>
         <w:t>Método para Reportar el Progreso.</w:t>
       </w:r>
-      <w:bookmarkEnd w:id="8"/>
+      <w:bookmarkEnd w:id="9"/>
       <w:r>
         <w:rPr>
           <w:rStyle w:val="Ttulo1Car"/>
@@ -4531,7 +4643,7 @@
           <w:lang w:val="es-MX" w:eastAsia="en-US"/>
         </w:rPr>
       </w:pPr>
-      <w:bookmarkStart w:id="9" w:name="_Toc206398992"/>
+      <w:bookmarkStart w:id="10" w:name="_Toc206398992"/>
       <w:r>
         <w:rPr>
           <w:rStyle w:val="Ttulo1Car"/>
@@ -4559,7 +4671,7 @@
         <w:lastRenderedPageBreak/>
         <w:t>Recursos.</w:t>
       </w:r>
-      <w:bookmarkEnd w:id="9"/>
+      <w:bookmarkEnd w:id="10"/>
     </w:p>
     <w:p>
       <w:pPr>
@@ -5086,7 +5198,7 @@
           <w:lang w:val="es-MX" w:eastAsia="en-US"/>
         </w:rPr>
       </w:pPr>
-      <w:bookmarkStart w:id="10" w:name="_Toc206398993"/>
+      <w:bookmarkStart w:id="11" w:name="_Toc206398993"/>
       <w:r>
         <w:rPr>
           <w:rStyle w:val="Ttulo1Car"/>
@@ -5114,7 +5226,7 @@
         <w:lastRenderedPageBreak/>
         <w:t>Criterios de Implementación.</w:t>
       </w:r>
-      <w:bookmarkEnd w:id="10"/>
+      <w:bookmarkEnd w:id="11"/>
       <w:r>
         <w:rPr>
           <w:rStyle w:val="Ttulo1Car"/>
@@ -6160,9 +6272,7 @@
           <w:lang w:val="es-MX"/>
         </w:rPr>
       </w:pPr>
-      <w:bookmarkStart w:id="11" w:name="_Toc206398994"/>
-      <w:bookmarkStart w:id="12" w:name="_GoBack"/>
-      <w:bookmarkEnd w:id="12"/>
+      <w:bookmarkStart w:id="12" w:name="_Toc206398994"/>
     </w:p>
     <w:p>
       <w:pPr>
@@ -6199,7 +6309,7 @@
         <w:lastRenderedPageBreak/>
         <w:t>Responsable.</w:t>
       </w:r>
-      <w:bookmarkEnd w:id="11"/>
+      <w:bookmarkEnd w:id="12"/>
       <w:r>
         <w:rPr>
           <w:rStyle w:val="Ttulo1Car"/>
@@ -6592,6 +6702,7 @@
       </w:pPr>
     </w:p>
     <w:sectPr>
+      <w:headerReference w:type="default" r:id="rId9"/>
       <w:pgSz w:w="12240" w:h="15840"/>
       <w:pgMar w:top="1417" w:right="1701" w:bottom="1417" w:left="1701" w:header="708" w:footer="708" w:gutter="0"/>
       <w:cols w:space="708"/>
@@ -6599,6 +6710,152 @@
     </w:sectPr>
   </w:body>
 </w:document>
+</file>
+
+<file path=word/endnotes.xml><?xml version="1.0" encoding="utf-8"?>
+<w:endnotes xmlns:wpc="http://schemas.microsoft.com/office/word/2010/wordprocessingCanvas" xmlns:mc="http://schemas.openxmlformats.org/markup-compatibility/2006" xmlns:o="urn:schemas-microsoft-com:office:office" xmlns:r="http://schemas.openxmlformats.org/officeDocument/2006/relationships" xmlns:m="http://schemas.openxmlformats.org/officeDocument/2006/math" xmlns:v="urn:schemas-microsoft-com:vml" xmlns:wp14="http://schemas.microsoft.com/office/word/2010/wordprocessingDrawing" xmlns:wp="http://schemas.openxmlformats.org/drawingml/2006/wordprocessingDrawing" xmlns:w10="urn:schemas-microsoft-com:office:word" xmlns:w="http://schemas.openxmlformats.org/wordprocessingml/2006/main" xmlns:w14="http://schemas.microsoft.com/office/word/2010/wordml" xmlns:wpg="http://schemas.microsoft.com/office/word/2010/wordprocessingGroup" xmlns:wpi="http://schemas.microsoft.com/office/word/2010/wordprocessingInk" xmlns:wne="http://schemas.microsoft.com/office/word/2006/wordml" xmlns:wps="http://schemas.microsoft.com/office/word/2010/wordprocessingShape" mc:Ignorable="w14 wp14">
+  <w:endnote w:type="separator" w:id="-1">
+    <w:p>
+      <w:r>
+        <w:separator/>
+      </w:r>
+    </w:p>
+  </w:endnote>
+  <w:endnote w:type="continuationSeparator" w:id="0">
+    <w:p>
+      <w:r>
+        <w:continuationSeparator/>
+      </w:r>
+    </w:p>
+  </w:endnote>
+</w:endnotes>
+</file>
+
+<file path=word/footnotes.xml><?xml version="1.0" encoding="utf-8"?>
+<w:footnotes xmlns:wpc="http://schemas.microsoft.com/office/word/2010/wordprocessingCanvas" xmlns:mc="http://schemas.openxmlformats.org/markup-compatibility/2006" xmlns:o="urn:schemas-microsoft-com:office:office" xmlns:r="http://schemas.openxmlformats.org/officeDocument/2006/relationships" xmlns:m="http://schemas.openxmlformats.org/officeDocument/2006/math" xmlns:v="urn:schemas-microsoft-com:vml" xmlns:wp14="http://schemas.microsoft.com/office/word/2010/wordprocessingDrawing" xmlns:wp="http://schemas.openxmlformats.org/drawingml/2006/wordprocessingDrawing" xmlns:w10="urn:schemas-microsoft-com:office:word" xmlns:w="http://schemas.openxmlformats.org/wordprocessingml/2006/main" xmlns:w14="http://schemas.microsoft.com/office/word/2010/wordml" xmlns:wpg="http://schemas.microsoft.com/office/word/2010/wordprocessingGroup" xmlns:wpi="http://schemas.microsoft.com/office/word/2010/wordprocessingInk" xmlns:wne="http://schemas.microsoft.com/office/word/2006/wordml" xmlns:wps="http://schemas.microsoft.com/office/word/2010/wordprocessingShape" mc:Ignorable="w14 wp14">
+  <w:footnote w:type="separator" w:id="-1">
+    <w:p>
+      <w:r>
+        <w:separator/>
+      </w:r>
+    </w:p>
+  </w:footnote>
+  <w:footnote w:type="continuationSeparator" w:id="0">
+    <w:p>
+      <w:r>
+        <w:continuationSeparator/>
+      </w:r>
+    </w:p>
+  </w:footnote>
+</w:footnotes>
+</file>
+
+<file path=word/header1.xml><?xml version="1.0" encoding="utf-8"?>
+<w:hdr xmlns:wpc="http://schemas.microsoft.com/office/word/2010/wordprocessingCanvas" xmlns:mc="http://schemas.openxmlformats.org/markup-compatibility/2006" xmlns:o="urn:schemas-microsoft-com:office:office" xmlns:r="http://schemas.openxmlformats.org/officeDocument/2006/relationships" xmlns:m="http://schemas.openxmlformats.org/officeDocument/2006/math" xmlns:v="urn:schemas-microsoft-com:vml" xmlns:wp14="http://schemas.microsoft.com/office/word/2010/wordprocessingDrawing" xmlns:wp="http://schemas.openxmlformats.org/drawingml/2006/wordprocessingDrawing" xmlns:w10="urn:schemas-microsoft-com:office:word" xmlns:w="http://schemas.openxmlformats.org/wordprocessingml/2006/main" xmlns:w14="http://schemas.microsoft.com/office/word/2010/wordml" xmlns:wpg="http://schemas.microsoft.com/office/word/2010/wordprocessingGroup" xmlns:wpi="http://schemas.microsoft.com/office/word/2010/wordprocessingInk" xmlns:wne="http://schemas.microsoft.com/office/word/2006/wordml" xmlns:wps="http://schemas.microsoft.com/office/word/2010/wordprocessingShape" mc:Ignorable="w14 wp14">
+  <w:p>
+    <w:pPr>
+      <w:pStyle w:val="Encabezado"/>
+      <w:rPr>
+        <w:b/>
+      </w:rPr>
+    </w:pPr>
+    <w:r>
+      <w:rPr>
+        <w:rFonts w:ascii="Arial" w:hAnsi="Arial" w:cs="Arial"/>
+        <w:b/>
+        <w:noProof/>
+        <w:lang w:val="es-MX" w:eastAsia="es-MX"/>
+      </w:rPr>
+      <w:drawing>
+        <wp:anchor distT="0" distB="0" distL="114300" distR="114300" simplePos="0" relativeHeight="251659264" behindDoc="0" locked="0" layoutInCell="1" allowOverlap="1" wp14:anchorId="571F48FF" wp14:editId="664049B5">
+          <wp:simplePos x="0" y="0"/>
+          <wp:positionH relativeFrom="column">
+            <wp:posOffset>4809507</wp:posOffset>
+          </wp:positionH>
+          <wp:positionV relativeFrom="paragraph">
+            <wp:posOffset>-164985</wp:posOffset>
+          </wp:positionV>
+          <wp:extent cx="1000176" cy="617517"/>
+          <wp:effectExtent l="0" t="0" r="0" b="0"/>
+          <wp:wrapNone/>
+          <wp:docPr id="5" name="Imagen 5" descr="C:\Users\Alan\Documents\GitHub\TMv3\10609031_10206565259439420_1706048901_n.jpg"/>
+          <wp:cNvGraphicFramePr>
+            <a:graphicFrameLocks xmlns:a="http://schemas.openxmlformats.org/drawingml/2006/main" noChangeAspect="1"/>
+          </wp:cNvGraphicFramePr>
+          <a:graphic xmlns:a="http://schemas.openxmlformats.org/drawingml/2006/main">
+            <a:graphicData uri="http://schemas.openxmlformats.org/drawingml/2006/picture">
+              <pic:pic xmlns:pic="http://schemas.openxmlformats.org/drawingml/2006/picture">
+                <pic:nvPicPr>
+                  <pic:cNvPr id="0" name="Picture 3" descr="C:\Users\Alan\Documents\GitHub\TMv3\10609031_10206565259439420_1706048901_n.jpg"/>
+                  <pic:cNvPicPr>
+                    <a:picLocks noChangeAspect="1" noChangeArrowheads="1"/>
+                  </pic:cNvPicPr>
+                </pic:nvPicPr>
+                <pic:blipFill>
+                  <a:blip r:embed="rId1">
+                    <a:extLst>
+                      <a:ext uri="{28A0092B-C50C-407E-A947-70E740481C1C}">
+                        <a14:useLocalDpi xmlns:a14="http://schemas.microsoft.com/office/drawing/2010/main" val="0"/>
+                      </a:ext>
+                    </a:extLst>
+                  </a:blip>
+                  <a:srcRect/>
+                  <a:stretch>
+                    <a:fillRect/>
+                  </a:stretch>
+                </pic:blipFill>
+                <pic:spPr bwMode="auto">
+                  <a:xfrm>
+                    <a:off x="0" y="0"/>
+                    <a:ext cx="1000176" cy="617517"/>
+                  </a:xfrm>
+                  <a:prstGeom prst="rect">
+                    <a:avLst/>
+                  </a:prstGeom>
+                  <a:noFill/>
+                  <a:ln>
+                    <a:noFill/>
+                  </a:ln>
+                </pic:spPr>
+              </pic:pic>
+            </a:graphicData>
+          </a:graphic>
+          <wp14:sizeRelH relativeFrom="page">
+            <wp14:pctWidth>0</wp14:pctWidth>
+          </wp14:sizeRelH>
+          <wp14:sizeRelV relativeFrom="page">
+            <wp14:pctHeight>0</wp14:pctHeight>
+          </wp14:sizeRelV>
+        </wp:anchor>
+      </w:drawing>
+    </w:r>
+    <w:r>
+      <w:rPr>
+        <w:b/>
+      </w:rPr>
+      <w:t xml:space="preserve">AAA y asociados </w:t>
+    </w:r>
+  </w:p>
+  <w:p>
+    <w:pPr>
+      <w:pStyle w:val="Encabezado"/>
+      <w:rPr>
+        <w:u w:val="single"/>
+      </w:rPr>
+    </w:pPr>
+    <w:r>
+      <w:rPr>
+        <w:u w:val="single"/>
+      </w:rPr>
+      <w:t>Plan de contingencias</w:t>
+    </w:r>
+  </w:p>
+  <w:p>
+    <w:pPr>
+      <w:pStyle w:val="Encabezado"/>
+    </w:pPr>
+  </w:p>
+</w:hdr>
 </file>
 
 <file path=word/numbering.xml><?xml version="1.0" encoding="utf-8"?>
@@ -7801,6 +8058,60 @@
       </w:tcPr>
     </w:tblStylePr>
   </w:style>
+  <w:style w:type="paragraph" w:styleId="Encabezado">
+    <w:name w:val="header"/>
+    <w:basedOn w:val="Normal"/>
+    <w:link w:val="EncabezadoCar"/>
+    <w:uiPriority w:val="99"/>
+    <w:unhideWhenUsed/>
+    <w:rsid w:val="00E05622"/>
+    <w:pPr>
+      <w:tabs>
+        <w:tab w:val="center" w:pos="4419"/>
+        <w:tab w:val="right" w:pos="8838"/>
+      </w:tabs>
+    </w:pPr>
+  </w:style>
+  <w:style w:type="character" w:customStyle="1" w:styleId="EncabezadoCar">
+    <w:name w:val="Encabezado Car"/>
+    <w:basedOn w:val="Fuentedeprrafopredeter"/>
+    <w:link w:val="Encabezado"/>
+    <w:uiPriority w:val="99"/>
+    <w:rsid w:val="00E05622"/>
+    <w:rPr>
+      <w:rFonts w:ascii="Times New Roman" w:eastAsia="Times New Roman" w:hAnsi="Times New Roman" w:cs="Times New Roman"/>
+      <w:sz w:val="24"/>
+      <w:szCs w:val="24"/>
+      <w:lang w:val="es-ES" w:eastAsia="es-ES"/>
+    </w:rPr>
+  </w:style>
+  <w:style w:type="paragraph" w:styleId="Piedepgina">
+    <w:name w:val="footer"/>
+    <w:basedOn w:val="Normal"/>
+    <w:link w:val="PiedepginaCar"/>
+    <w:uiPriority w:val="99"/>
+    <w:unhideWhenUsed/>
+    <w:rsid w:val="00E05622"/>
+    <w:pPr>
+      <w:tabs>
+        <w:tab w:val="center" w:pos="4419"/>
+        <w:tab w:val="right" w:pos="8838"/>
+      </w:tabs>
+    </w:pPr>
+  </w:style>
+  <w:style w:type="character" w:customStyle="1" w:styleId="PiedepginaCar">
+    <w:name w:val="Pie de página Car"/>
+    <w:basedOn w:val="Fuentedeprrafopredeter"/>
+    <w:link w:val="Piedepgina"/>
+    <w:uiPriority w:val="99"/>
+    <w:rsid w:val="00E05622"/>
+    <w:rPr>
+      <w:rFonts w:ascii="Times New Roman" w:eastAsia="Times New Roman" w:hAnsi="Times New Roman" w:cs="Times New Roman"/>
+      <w:sz w:val="24"/>
+      <w:szCs w:val="24"/>
+      <w:lang w:val="es-ES" w:eastAsia="es-ES"/>
+    </w:rPr>
+  </w:style>
 </w:styles>
 </file>
 
@@ -8919,6 +9230,60 @@
       </w:tcPr>
     </w:tblStylePr>
   </w:style>
+  <w:style w:type="paragraph" w:styleId="Encabezado">
+    <w:name w:val="header"/>
+    <w:basedOn w:val="Normal"/>
+    <w:link w:val="EncabezadoCar"/>
+    <w:uiPriority w:val="99"/>
+    <w:unhideWhenUsed/>
+    <w:rsid w:val="00E05622"/>
+    <w:pPr>
+      <w:tabs>
+        <w:tab w:val="center" w:pos="4419"/>
+        <w:tab w:val="right" w:pos="8838"/>
+      </w:tabs>
+    </w:pPr>
+  </w:style>
+  <w:style w:type="character" w:customStyle="1" w:styleId="EncabezadoCar">
+    <w:name w:val="Encabezado Car"/>
+    <w:basedOn w:val="Fuentedeprrafopredeter"/>
+    <w:link w:val="Encabezado"/>
+    <w:uiPriority w:val="99"/>
+    <w:rsid w:val="00E05622"/>
+    <w:rPr>
+      <w:rFonts w:ascii="Times New Roman" w:eastAsia="Times New Roman" w:hAnsi="Times New Roman" w:cs="Times New Roman"/>
+      <w:sz w:val="24"/>
+      <w:szCs w:val="24"/>
+      <w:lang w:val="es-ES" w:eastAsia="es-ES"/>
+    </w:rPr>
+  </w:style>
+  <w:style w:type="paragraph" w:styleId="Piedepgina">
+    <w:name w:val="footer"/>
+    <w:basedOn w:val="Normal"/>
+    <w:link w:val="PiedepginaCar"/>
+    <w:uiPriority w:val="99"/>
+    <w:unhideWhenUsed/>
+    <w:rsid w:val="00E05622"/>
+    <w:pPr>
+      <w:tabs>
+        <w:tab w:val="center" w:pos="4419"/>
+        <w:tab w:val="right" w:pos="8838"/>
+      </w:tabs>
+    </w:pPr>
+  </w:style>
+  <w:style w:type="character" w:customStyle="1" w:styleId="PiedepginaCar">
+    <w:name w:val="Pie de página Car"/>
+    <w:basedOn w:val="Fuentedeprrafopredeter"/>
+    <w:link w:val="Piedepgina"/>
+    <w:uiPriority w:val="99"/>
+    <w:rsid w:val="00E05622"/>
+    <w:rPr>
+      <w:rFonts w:ascii="Times New Roman" w:eastAsia="Times New Roman" w:hAnsi="Times New Roman" w:cs="Times New Roman"/>
+      <w:sz w:val="24"/>
+      <w:szCs w:val="24"/>
+      <w:lang w:val="es-ES" w:eastAsia="es-ES"/>
+    </w:rPr>
+  </w:style>
 </w:styles>
 </file>
 

</xml_diff>

<commit_message>
Actualizacion del proyecto web y correciones de doc.
se modifico el wbs, matris de rsponsabilidades y la herramienta de
riesgos ademas de restructurar la carpeta del proyecto web con un avance
del 90% satisfactorio
</commit_message>
<xml_diff>
--- a/Administracion-de-Proyectos/Planeacion-del-proyecto/Administracion-de-riesgos/TMv3-Plan de Contingencia.docx
+++ b/Administracion-de-Proyectos/Planeacion-del-proyecto/Administracion-de-riesgos/TMv3-Plan de Contingencia.docx
@@ -1718,8 +1718,6 @@
           <w:lang w:val="es-MX"/>
         </w:rPr>
       </w:pPr>
-      <w:bookmarkStart w:id="0" w:name="_GoBack"/>
-      <w:bookmarkEnd w:id="0"/>
     </w:p>
     <w:p>
       <w:pPr>
@@ -2897,7 +2895,7 @@
                 <w:lang w:val="es-MX"/>
               </w:rPr>
             </w:pPr>
-            <w:bookmarkStart w:id="1" w:name="_Toc206398983"/>
+            <w:bookmarkStart w:id="0" w:name="_Toc206398983"/>
             <w:r>
               <w:rPr>
                 <w:rStyle w:val="Ttulo1Car"/>
@@ -2907,7 +2905,7 @@
               </w:rPr>
               <w:t>HP</w:t>
             </w:r>
-            <w:bookmarkEnd w:id="1"/>
+            <w:bookmarkEnd w:id="0"/>
           </w:p>
         </w:tc>
         <w:tc>
@@ -2928,7 +2926,7 @@
                 <w:lang w:val="es-MX"/>
               </w:rPr>
             </w:pPr>
-            <w:bookmarkStart w:id="2" w:name="_Toc206398984"/>
+            <w:bookmarkStart w:id="1" w:name="_Toc206398984"/>
             <w:r>
               <w:rPr>
                 <w:rStyle w:val="Ttulo1Car"/>
@@ -2938,7 +2936,7 @@
               </w:rPr>
               <w:t>PROB</w:t>
             </w:r>
-            <w:bookmarkEnd w:id="2"/>
+            <w:bookmarkEnd w:id="1"/>
           </w:p>
         </w:tc>
         <w:tc>
@@ -2959,7 +2957,7 @@
                 <w:lang w:val="es-MX"/>
               </w:rPr>
             </w:pPr>
-            <w:bookmarkStart w:id="3" w:name="_Toc206398985"/>
+            <w:bookmarkStart w:id="2" w:name="_Toc206398985"/>
             <w:r>
               <w:rPr>
                 <w:rStyle w:val="Ttulo1Car"/>
@@ -2969,7 +2967,7 @@
               </w:rPr>
               <w:t>HR</w:t>
             </w:r>
-            <w:bookmarkEnd w:id="3"/>
+            <w:bookmarkEnd w:id="2"/>
           </w:p>
         </w:tc>
         <w:tc>
@@ -2990,7 +2988,7 @@
                 <w:lang w:val="es-MX"/>
               </w:rPr>
             </w:pPr>
-            <w:bookmarkStart w:id="4" w:name="_Toc206398986"/>
+            <w:bookmarkStart w:id="3" w:name="_Toc206398986"/>
             <w:r>
               <w:rPr>
                 <w:rStyle w:val="Ttulo1Car"/>
@@ -3000,7 +2998,7 @@
               </w:rPr>
               <w:t>HRA</w:t>
             </w:r>
-            <w:bookmarkEnd w:id="4"/>
+            <w:bookmarkEnd w:id="3"/>
           </w:p>
         </w:tc>
         <w:tc>
@@ -3021,7 +3019,7 @@
                 <w:lang w:val="es-MX"/>
               </w:rPr>
             </w:pPr>
-            <w:bookmarkStart w:id="5" w:name="_Toc206398987"/>
+            <w:bookmarkStart w:id="4" w:name="_Toc206398987"/>
             <w:r>
               <w:rPr>
                 <w:rStyle w:val="Ttulo1Car"/>
@@ -3031,7 +3029,7 @@
               </w:rPr>
               <w:t>MP</w:t>
             </w:r>
-            <w:bookmarkEnd w:id="5"/>
+            <w:bookmarkEnd w:id="4"/>
           </w:p>
         </w:tc>
         <w:tc>
@@ -3052,7 +3050,7 @@
                 <w:lang w:val="es-MX"/>
               </w:rPr>
             </w:pPr>
-            <w:bookmarkStart w:id="6" w:name="_Toc206398988"/>
+            <w:bookmarkStart w:id="5" w:name="_Toc206398988"/>
             <w:r>
               <w:rPr>
                 <w:rStyle w:val="Ttulo1Car"/>
@@ -3062,7 +3060,7 @@
               </w:rPr>
               <w:t>MC</w:t>
             </w:r>
-            <w:bookmarkEnd w:id="6"/>
+            <w:bookmarkEnd w:id="5"/>
           </w:p>
         </w:tc>
         <w:tc>
@@ -3081,7 +3079,7 @@
                 <w:lang w:val="es-MX"/>
               </w:rPr>
             </w:pPr>
-            <w:bookmarkStart w:id="7" w:name="_Toc206398989"/>
+            <w:bookmarkStart w:id="6" w:name="_Toc206398989"/>
             <w:r>
               <w:rPr>
                 <w:rStyle w:val="Ttulo1Car"/>
@@ -3091,7 +3089,7 @@
               </w:rPr>
               <w:t>Comentarios</w:t>
             </w:r>
-            <w:bookmarkEnd w:id="7"/>
+            <w:bookmarkEnd w:id="6"/>
           </w:p>
         </w:tc>
       </w:tr>
@@ -3660,7 +3658,25 @@
                 <w:sz w:val="20"/>
                 <w:lang w:val="es-MX"/>
               </w:rPr>
-              <w:t>El personal necesita tiempo extra para comprender las herramientas de software desconocidas o el entorno</w:t>
+              <w:t>El personal necesita tiempo extra para comprender las herramientas de software d</w:t>
+            </w:r>
+            <w:r>
+              <w:rPr>
+                <w:rStyle w:val="Ttulo1Car"/>
+                <w:rFonts w:cs="Arial"/>
+                <w:sz w:val="20"/>
+                <w:lang w:val="es-MX"/>
+              </w:rPr>
+              <w:t>15h</w:t>
+            </w:r>
+            <w:r>
+              <w:rPr>
+                <w:rStyle w:val="Ttulo1Car"/>
+                <w:rFonts w:cs="Arial"/>
+                <w:sz w:val="20"/>
+                <w:lang w:val="es-MX"/>
+              </w:rPr>
+              <w:t>esconocidas o el entorno</w:t>
             </w:r>
           </w:p>
         </w:tc>
@@ -4156,6 +4172,8 @@
                 <w:lang w:val="es-MX"/>
               </w:rPr>
             </w:pPr>
+            <w:bookmarkStart w:id="7" w:name="_GoBack"/>
+            <w:bookmarkEnd w:id="7"/>
             <w:r>
               <w:rPr>
                 <w:rStyle w:val="Ttulo1Car"/>

</xml_diff>